<commit_message>
About, beginning, users and functionality described
</commit_message>
<xml_diff>
--- a/app/theory/Cursova.docx
+++ b/app/theory/Cursova.docx
@@ -186,16 +186,7 @@
           <w:sz w:val="28"/>
           <w:szCs w:val="28"/>
         </w:rPr>
-        <w:t xml:space="preserve"> </w:t>
-      </w:r>
-      <w:r>
-        <w:rPr>
-          <w:rFonts w:ascii="Times New Roman" w:hAnsi="Times New Roman" w:cs="Times New Roman"/>
-          <w:b/>
-          <w:sz w:val="28"/>
-          <w:szCs w:val="28"/>
-        </w:rPr>
-        <w:t>для вибору гри</w:t>
+        <w:t xml:space="preserve"> для вибору гри</w:t>
       </w:r>
       <w:r>
         <w:rPr>
@@ -733,16 +724,7 @@
           <w:sz w:val="28"/>
           <w:szCs w:val="28"/>
         </w:rPr>
-        <w:t xml:space="preserve"> </w:t>
-      </w:r>
-      <w:r>
-        <w:rPr>
-          <w:rFonts w:ascii="Times New Roman" w:hAnsi="Times New Roman" w:cs="Times New Roman"/>
-          <w:b/>
-          <w:sz w:val="28"/>
-          <w:szCs w:val="28"/>
-        </w:rPr>
-        <w:t>для вибору гри</w:t>
+        <w:t xml:space="preserve"> для вибору гри</w:t>
       </w:r>
       <w:r>
         <w:rPr>
@@ -980,6 +962,7 @@
         </w:rPr>
         <w:sectPr>
           <w:headerReference w:type="default" r:id="rId8"/>
+          <w:headerReference w:type="first" r:id="rId9"/>
           <w:pgSz w:w="11906" w:h="16838"/>
           <w:pgMar w:top="-548" w:right="850" w:bottom="850" w:left="1417" w:header="708" w:footer="708" w:gutter="0"/>
           <w:cols w:space="708"/>
@@ -3008,7 +2991,7 @@
         </w:rPr>
         <w:fldChar w:fldCharType="separate"/>
       </w:r>
-      <w:hyperlink w:anchor="_Toc103781241" w:history="1">
+      <w:hyperlink w:anchor="_Toc103876641" w:history="1">
         <w:r>
           <w:rPr>
             <w:rStyle w:val="aa"/>
@@ -3047,7 +3030,7 @@
             <w:sz w:val="28"/>
             <w:szCs w:val="28"/>
           </w:rPr>
-          <w:instrText xml:space="preserve"> PAGEREF _Toc103781241 \h </w:instrText>
+          <w:instrText xml:space="preserve"> PAGEREF _Toc103876641 \h </w:instrText>
         </w:r>
         <w:r>
           <w:rPr>
@@ -3104,7 +3087,7 @@
           <w:lang w:eastAsia="uk-UA"/>
         </w:rPr>
       </w:pPr>
-      <w:hyperlink w:anchor="_Toc103781242" w:history="1">
+      <w:hyperlink w:anchor="_Toc103876642" w:history="1">
         <w:r>
           <w:rPr>
             <w:rStyle w:val="aa"/>
@@ -3143,7 +3126,7 @@
             <w:sz w:val="28"/>
             <w:szCs w:val="28"/>
           </w:rPr>
-          <w:instrText xml:space="preserve"> PAGEREF _Toc103781242 \h </w:instrText>
+          <w:instrText xml:space="preserve"> PAGEREF _Toc103876642 \h </w:instrText>
         </w:r>
         <w:r>
           <w:rPr>
@@ -3200,7 +3183,7 @@
           <w:lang w:eastAsia="uk-UA"/>
         </w:rPr>
       </w:pPr>
-      <w:hyperlink w:anchor="_Toc103781243" w:history="1">
+      <w:hyperlink w:anchor="_Toc103876643" w:history="1">
         <w:r>
           <w:rPr>
             <w:rStyle w:val="aa"/>
@@ -3239,7 +3222,7 @@
             <w:sz w:val="28"/>
             <w:szCs w:val="28"/>
           </w:rPr>
-          <w:instrText xml:space="preserve"> PAGEREF _Toc103781243 \h </w:instrText>
+          <w:instrText xml:space="preserve"> PAGEREF _Toc103876643 \h </w:instrText>
         </w:r>
         <w:r>
           <w:rPr>
@@ -3297,7 +3280,7 @@
           <w:lang w:eastAsia="uk-UA"/>
         </w:rPr>
       </w:pPr>
-      <w:hyperlink w:anchor="_Toc103781244" w:history="1">
+      <w:hyperlink w:anchor="_Toc103876644" w:history="1">
         <w:r>
           <w:rPr>
             <w:rStyle w:val="aa"/>
@@ -3326,7 +3309,7 @@
             <w:sz w:val="28"/>
             <w:szCs w:val="28"/>
           </w:rPr>
-          <w:t>Щось</w:t>
+          <w:t>Аналіз існуючих рішень</w:t>
         </w:r>
         <w:r>
           <w:rPr>
@@ -3356,103 +3339,7 @@
             <w:sz w:val="28"/>
             <w:szCs w:val="28"/>
           </w:rPr>
-          <w:instrText xml:space="preserve"> PAGEREF _Toc103781244 \h </w:instrText>
-        </w:r>
-        <w:r>
-          <w:rPr>
-            <w:rFonts w:ascii="Times New Roman" w:hAnsi="Times New Roman" w:cs="Times New Roman"/>
-            <w:noProof/>
-            <w:webHidden/>
-            <w:sz w:val="28"/>
-            <w:szCs w:val="28"/>
-          </w:rPr>
-        </w:r>
-        <w:r>
-          <w:rPr>
-            <w:rFonts w:ascii="Times New Roman" w:hAnsi="Times New Roman" w:cs="Times New Roman"/>
-            <w:noProof/>
-            <w:webHidden/>
-            <w:sz w:val="28"/>
-            <w:szCs w:val="28"/>
-          </w:rPr>
-          <w:fldChar w:fldCharType="separate"/>
-        </w:r>
-        <w:r>
-          <w:rPr>
-            <w:rFonts w:ascii="Times New Roman" w:hAnsi="Times New Roman" w:cs="Times New Roman"/>
-            <w:noProof/>
-            <w:webHidden/>
-            <w:sz w:val="28"/>
-            <w:szCs w:val="28"/>
-          </w:rPr>
-          <w:t>7</w:t>
-        </w:r>
-        <w:r>
-          <w:rPr>
-            <w:rFonts w:ascii="Times New Roman" w:hAnsi="Times New Roman" w:cs="Times New Roman"/>
-            <w:noProof/>
-            <w:webHidden/>
-            <w:sz w:val="28"/>
-            <w:szCs w:val="28"/>
-          </w:rPr>
-          <w:fldChar w:fldCharType="end"/>
-        </w:r>
-      </w:hyperlink>
-    </w:p>
-    <w:p>
-      <w:pPr>
-        <w:pStyle w:val="33"/>
-        <w:tabs>
-          <w:tab w:val="right" w:leader="dot" w:pos="9629"/>
-        </w:tabs>
-        <w:rPr>
-          <w:rFonts w:ascii="Times New Roman" w:eastAsiaTheme="minorEastAsia" w:hAnsi="Times New Roman" w:cs="Times New Roman"/>
-          <w:noProof/>
-          <w:sz w:val="28"/>
-          <w:szCs w:val="28"/>
-          <w:lang w:eastAsia="uk-UA"/>
-        </w:rPr>
-      </w:pPr>
-      <w:hyperlink w:anchor="_Toc103781245" w:history="1">
-        <w:r>
-          <w:rPr>
-            <w:rStyle w:val="aa"/>
-            <w:rFonts w:ascii="Times New Roman" w:hAnsi="Times New Roman" w:cs="Times New Roman"/>
-            <w:noProof/>
-            <w:sz w:val="28"/>
-            <w:szCs w:val="28"/>
-          </w:rPr>
-          <w:t>1.1.1 Підзаголовок</w:t>
-        </w:r>
-        <w:r>
-          <w:rPr>
-            <w:rFonts w:ascii="Times New Roman" w:hAnsi="Times New Roman" w:cs="Times New Roman"/>
-            <w:noProof/>
-            <w:webHidden/>
-            <w:sz w:val="28"/>
-            <w:szCs w:val="28"/>
-          </w:rPr>
-          <w:tab/>
-        </w:r>
-        <w:r>
-          <w:rPr>
-            <w:rFonts w:ascii="Times New Roman" w:hAnsi="Times New Roman" w:cs="Times New Roman"/>
-            <w:noProof/>
-            <w:webHidden/>
-            <w:sz w:val="28"/>
-            <w:szCs w:val="28"/>
-          </w:rPr>
-          <w:fldChar w:fldCharType="begin"/>
-        </w:r>
-        <w:r>
-          <w:rPr>
-            <w:rFonts w:ascii="Times New Roman" w:hAnsi="Times New Roman" w:cs="Times New Roman"/>
-            <w:noProof/>
-            <w:webHidden/>
-            <w:sz w:val="28"/>
-            <w:szCs w:val="28"/>
-          </w:rPr>
-          <w:instrText xml:space="preserve"> PAGEREF _Toc103781245 \h </w:instrText>
+          <w:instrText xml:space="preserve"> PAGEREF _Toc103876644 \h </w:instrText>
         </w:r>
         <w:r>
           <w:rPr>
@@ -3510,7 +3397,7 @@
           <w:lang w:eastAsia="uk-UA"/>
         </w:rPr>
       </w:pPr>
-      <w:hyperlink w:anchor="_Toc103781246" w:history="1">
+      <w:hyperlink w:anchor="_Toc103876645" w:history="1">
         <w:r>
           <w:rPr>
             <w:rStyle w:val="aa"/>
@@ -3569,7 +3456,7 @@
             <w:sz w:val="28"/>
             <w:szCs w:val="28"/>
           </w:rPr>
-          <w:instrText xml:space="preserve"> PAGEREF _Toc103781246 \h </w:instrText>
+          <w:instrText xml:space="preserve"> PAGEREF _Toc103876645 \h </w:instrText>
         </w:r>
         <w:r>
           <w:rPr>
@@ -3627,7 +3514,7 @@
           <w:lang w:eastAsia="uk-UA"/>
         </w:rPr>
       </w:pPr>
-      <w:hyperlink w:anchor="_Toc103781247" w:history="1">
+      <w:hyperlink w:anchor="_Toc103876646" w:history="1">
         <w:r>
           <w:rPr>
             <w:rStyle w:val="aa"/>
@@ -3686,7 +3573,7 @@
             <w:sz w:val="28"/>
             <w:szCs w:val="28"/>
           </w:rPr>
-          <w:instrText xml:space="preserve"> PAGEREF _Toc103781247 \h </w:instrText>
+          <w:instrText xml:space="preserve"> PAGEREF _Toc103876646 \h </w:instrText>
         </w:r>
         <w:r>
           <w:rPr>
@@ -3743,7 +3630,7 @@
           <w:lang w:eastAsia="uk-UA"/>
         </w:rPr>
       </w:pPr>
-      <w:hyperlink w:anchor="_Toc103781248" w:history="1">
+      <w:hyperlink w:anchor="_Toc103876647" w:history="1">
         <w:r>
           <w:rPr>
             <w:rStyle w:val="aa"/>
@@ -3782,7 +3669,7 @@
             <w:sz w:val="28"/>
             <w:szCs w:val="28"/>
           </w:rPr>
-          <w:instrText xml:space="preserve"> PAGEREF _Toc103781248 \h </w:instrText>
+          <w:instrText xml:space="preserve"> PAGEREF _Toc103876647 \h </w:instrText>
         </w:r>
         <w:r>
           <w:rPr>
@@ -3839,7 +3726,7 @@
           <w:lang w:eastAsia="uk-UA"/>
         </w:rPr>
       </w:pPr>
-      <w:hyperlink w:anchor="_Toc103781249" w:history="1">
+      <w:hyperlink w:anchor="_Toc103876648" w:history="1">
         <w:r>
           <w:rPr>
             <w:rStyle w:val="aa"/>
@@ -3848,7 +3735,7 @@
             <w:sz w:val="28"/>
             <w:szCs w:val="28"/>
           </w:rPr>
-          <w:t>2.1 Щось</w:t>
+          <w:t>2.1 Функціонал додатку</w:t>
         </w:r>
         <w:r>
           <w:rPr>
@@ -3878,7 +3765,7 @@
             <w:sz w:val="28"/>
             <w:szCs w:val="28"/>
           </w:rPr>
-          <w:instrText xml:space="preserve"> PAGEREF _Toc103781249 \h </w:instrText>
+          <w:instrText xml:space="preserve"> PAGEREF _Toc103876648 \h </w:instrText>
         </w:r>
         <w:r>
           <w:rPr>
@@ -3935,7 +3822,7 @@
           <w:lang w:eastAsia="uk-UA"/>
         </w:rPr>
       </w:pPr>
-      <w:hyperlink w:anchor="_Toc103781250" w:history="1">
+      <w:hyperlink w:anchor="_Toc103876649" w:history="1">
         <w:r>
           <w:rPr>
             <w:rStyle w:val="aa"/>
@@ -3944,7 +3831,7 @@
             <w:sz w:val="28"/>
             <w:szCs w:val="28"/>
           </w:rPr>
-          <w:t>2.2 Ще щось</w:t>
+          <w:t>2.2 Цільова аудиторія</w:t>
         </w:r>
         <w:r>
           <w:rPr>
@@ -3974,7 +3861,7 @@
             <w:sz w:val="28"/>
             <w:szCs w:val="28"/>
           </w:rPr>
-          <w:instrText xml:space="preserve"> PAGEREF _Toc103781250 \h </w:instrText>
+          <w:instrText xml:space="preserve"> PAGEREF _Toc103876649 \h </w:instrText>
         </w:r>
         <w:r>
           <w:rPr>
@@ -4031,7 +3918,7 @@
           <w:lang w:eastAsia="uk-UA"/>
         </w:rPr>
       </w:pPr>
-      <w:hyperlink w:anchor="_Toc103781251" w:history="1">
+      <w:hyperlink w:anchor="_Toc103876650" w:history="1">
         <w:r>
           <w:rPr>
             <w:rStyle w:val="aa"/>
@@ -4070,7 +3957,7 @@
             <w:sz w:val="28"/>
             <w:szCs w:val="28"/>
           </w:rPr>
-          <w:instrText xml:space="preserve"> PAGEREF _Toc103781251 \h </w:instrText>
+          <w:instrText xml:space="preserve"> PAGEREF _Toc103876650 \h </w:instrText>
         </w:r>
         <w:r>
           <w:rPr>
@@ -4099,7 +3986,7 @@
             <w:sz w:val="28"/>
             <w:szCs w:val="28"/>
           </w:rPr>
-          <w:t>8</w:t>
+          <w:t>9</w:t>
         </w:r>
         <w:r>
           <w:rPr>
@@ -4127,7 +4014,7 @@
           <w:lang w:eastAsia="uk-UA"/>
         </w:rPr>
       </w:pPr>
-      <w:hyperlink w:anchor="_Toc103781252" w:history="1">
+      <w:hyperlink w:anchor="_Toc103876651" w:history="1">
         <w:r>
           <w:rPr>
             <w:rStyle w:val="aa"/>
@@ -4136,7 +4023,7 @@
             <w:sz w:val="28"/>
             <w:szCs w:val="28"/>
           </w:rPr>
-          <w:t>Розділ 3.</w:t>
+          <w:t>Розділ 3. Аналіз створеного додатку</w:t>
         </w:r>
         <w:r>
           <w:rPr>
@@ -4166,7 +4053,7 @@
             <w:sz w:val="28"/>
             <w:szCs w:val="28"/>
           </w:rPr>
-          <w:instrText xml:space="preserve"> PAGEREF _Toc103781252 \h </w:instrText>
+          <w:instrText xml:space="preserve"> PAGEREF _Toc103876651 \h </w:instrText>
         </w:r>
         <w:r>
           <w:rPr>
@@ -4195,7 +4082,7 @@
             <w:sz w:val="28"/>
             <w:szCs w:val="28"/>
           </w:rPr>
-          <w:t>9</w:t>
+          <w:t>10</w:t>
         </w:r>
         <w:r>
           <w:rPr>
@@ -4223,7 +4110,7 @@
           <w:lang w:eastAsia="uk-UA"/>
         </w:rPr>
       </w:pPr>
-      <w:hyperlink w:anchor="_Toc103781253" w:history="1">
+      <w:hyperlink w:anchor="_Toc103876652" w:history="1">
         <w:r>
           <w:rPr>
             <w:rStyle w:val="aa"/>
@@ -4232,7 +4119,7 @@
             <w:sz w:val="28"/>
             <w:szCs w:val="28"/>
           </w:rPr>
-          <w:t>3.1 Щось</w:t>
+          <w:t>3.1 Опис БД</w:t>
         </w:r>
         <w:r>
           <w:rPr>
@@ -4262,7 +4149,7 @@
             <w:sz w:val="28"/>
             <w:szCs w:val="28"/>
           </w:rPr>
-          <w:instrText xml:space="preserve"> PAGEREF _Toc103781253 \h </w:instrText>
+          <w:instrText xml:space="preserve"> PAGEREF _Toc103876652 \h </w:instrText>
         </w:r>
         <w:r>
           <w:rPr>
@@ -4291,7 +4178,7 @@
             <w:sz w:val="28"/>
             <w:szCs w:val="28"/>
           </w:rPr>
-          <w:t>9</w:t>
+          <w:t>10</w:t>
         </w:r>
         <w:r>
           <w:rPr>
@@ -4319,7 +4206,7 @@
           <w:lang w:eastAsia="uk-UA"/>
         </w:rPr>
       </w:pPr>
-      <w:hyperlink w:anchor="_Toc103781254" w:history="1">
+      <w:hyperlink w:anchor="_Toc103876653" w:history="1">
         <w:r>
           <w:rPr>
             <w:rStyle w:val="aa"/>
@@ -4328,7 +4215,7 @@
             <w:sz w:val="28"/>
             <w:szCs w:val="28"/>
           </w:rPr>
-          <w:t>3.2 Ще щось</w:t>
+          <w:t>3.2 Опис класів</w:t>
         </w:r>
         <w:r>
           <w:rPr>
@@ -4358,7 +4245,7 @@
             <w:sz w:val="28"/>
             <w:szCs w:val="28"/>
           </w:rPr>
-          <w:instrText xml:space="preserve"> PAGEREF _Toc103781254 \h </w:instrText>
+          <w:instrText xml:space="preserve"> PAGEREF _Toc103876653 \h </w:instrText>
         </w:r>
         <w:r>
           <w:rPr>
@@ -4387,7 +4274,7 @@
             <w:sz w:val="28"/>
             <w:szCs w:val="28"/>
           </w:rPr>
-          <w:t>9</w:t>
+          <w:t>10</w:t>
         </w:r>
         <w:r>
           <w:rPr>
@@ -4415,7 +4302,7 @@
           <w:lang w:eastAsia="uk-UA"/>
         </w:rPr>
       </w:pPr>
-      <w:hyperlink w:anchor="_Toc103781255" w:history="1">
+      <w:hyperlink w:anchor="_Toc103876654" w:history="1">
         <w:r>
           <w:rPr>
             <w:rStyle w:val="aa"/>
@@ -4454,7 +4341,7 @@
             <w:sz w:val="28"/>
             <w:szCs w:val="28"/>
           </w:rPr>
-          <w:instrText xml:space="preserve"> PAGEREF _Toc103781255 \h </w:instrText>
+          <w:instrText xml:space="preserve"> PAGEREF _Toc103876654 \h </w:instrText>
         </w:r>
         <w:r>
           <w:rPr>
@@ -4483,7 +4370,7 @@
             <w:sz w:val="28"/>
             <w:szCs w:val="28"/>
           </w:rPr>
-          <w:t>9</w:t>
+          <w:t>10</w:t>
         </w:r>
         <w:r>
           <w:rPr>
@@ -4511,7 +4398,7 @@
           <w:lang w:eastAsia="uk-UA"/>
         </w:rPr>
       </w:pPr>
-      <w:hyperlink w:anchor="_Toc103781256" w:history="1">
+      <w:hyperlink w:anchor="_Toc103876655" w:history="1">
         <w:r>
           <w:rPr>
             <w:rStyle w:val="aa"/>
@@ -4550,7 +4437,7 @@
             <w:sz w:val="28"/>
             <w:szCs w:val="28"/>
           </w:rPr>
-          <w:instrText xml:space="preserve"> PAGEREF _Toc103781256 \h </w:instrText>
+          <w:instrText xml:space="preserve"> PAGEREF _Toc103876655 \h </w:instrText>
         </w:r>
         <w:r>
           <w:rPr>
@@ -4579,7 +4466,7 @@
             <w:sz w:val="28"/>
             <w:szCs w:val="28"/>
           </w:rPr>
-          <w:t>10</w:t>
+          <w:t>11</w:t>
         </w:r>
         <w:r>
           <w:rPr>
@@ -4607,7 +4494,7 @@
           <w:lang w:eastAsia="uk-UA"/>
         </w:rPr>
       </w:pPr>
-      <w:hyperlink w:anchor="_Toc103781257" w:history="1">
+      <w:hyperlink w:anchor="_Toc103876656" w:history="1">
         <w:r>
           <w:rPr>
             <w:rStyle w:val="aa"/>
@@ -4646,7 +4533,7 @@
             <w:sz w:val="28"/>
             <w:szCs w:val="28"/>
           </w:rPr>
-          <w:instrText xml:space="preserve"> PAGEREF _Toc103781257 \h </w:instrText>
+          <w:instrText xml:space="preserve"> PAGEREF _Toc103876656 \h </w:instrText>
         </w:r>
         <w:r>
           <w:rPr>
@@ -4675,7 +4562,7 @@
             <w:sz w:val="28"/>
             <w:szCs w:val="28"/>
           </w:rPr>
-          <w:t>11</w:t>
+          <w:t>12</w:t>
         </w:r>
         <w:r>
           <w:rPr>
@@ -4726,7 +4613,7 @@
           <w:rStyle w:val="markedcontent"/>
         </w:rPr>
       </w:pPr>
-      <w:bookmarkStart w:id="0" w:name="_Toc103781241"/>
+      <w:bookmarkStart w:id="0" w:name="_Toc103876641"/>
       <w:r>
         <w:rPr>
           <w:rStyle w:val="markedcontent"/>
@@ -4738,18 +4625,80 @@
     </w:p>
     <w:p>
       <w:pPr>
-        <w:rPr>
-          <w:rStyle w:val="markedcontent"/>
-        </w:rPr>
-      </w:pPr>
+        <w:pStyle w:val="ab"/>
+        <w:rPr>
+          <w:rStyle w:val="markedcontent"/>
+        </w:rPr>
+      </w:pPr>
+      <w:r>
+        <w:rPr>
+          <w:rStyle w:val="markedcontent"/>
+        </w:rPr>
+        <w:t xml:space="preserve">Дана робота присвячується любителям настільних ігор, адже вона скоротить час </w:t>
+      </w:r>
+      <w:r>
+        <w:rPr>
+          <w:rStyle w:val="markedcontent"/>
+        </w:rPr>
+        <w:t xml:space="preserve">тяжких та суперечливих роздумів, яку би гру обрати та </w:t>
+      </w:r>
+      <w:proofErr w:type="spellStart"/>
+      <w:r>
+        <w:rPr>
+          <w:rStyle w:val="markedcontent"/>
+        </w:rPr>
+        <w:t>надасть</w:t>
+      </w:r>
+      <w:proofErr w:type="spellEnd"/>
+      <w:r>
+        <w:rPr>
+          <w:rStyle w:val="markedcontent"/>
+        </w:rPr>
+        <w:t xml:space="preserve"> більше часу для самого процесу гри з друзями. У результаті</w:t>
+      </w:r>
+      <w:r>
+        <w:rPr>
+          <w:rStyle w:val="markedcontent"/>
+        </w:rPr>
+        <w:t xml:space="preserve"> роботі </w:t>
+      </w:r>
+      <w:r>
+        <w:rPr>
+          <w:rStyle w:val="markedcontent"/>
+        </w:rPr>
+        <w:t>розроблено</w:t>
+      </w:r>
+      <w:r>
+        <w:rPr>
+          <w:rStyle w:val="markedcontent"/>
+        </w:rPr>
+        <w:t xml:space="preserve"> </w:t>
+      </w:r>
+      <w:r>
+        <w:rPr>
+          <w:rStyle w:val="markedcontent"/>
+          <w:lang w:val="en-US"/>
+        </w:rPr>
+        <w:t xml:space="preserve">Android </w:t>
+      </w:r>
+      <w:r>
+        <w:rPr>
+          <w:rStyle w:val="markedcontent"/>
+        </w:rPr>
+        <w:t>застосунок</w:t>
+      </w:r>
+      <w:r>
+        <w:rPr>
+          <w:rStyle w:val="markedcontent"/>
+        </w:rPr>
+        <w:t xml:space="preserve"> для систематизації та рекомендації настільних ігор. Детально описано функції та структуру застосунку, структуру даних та способи їх збереження. </w:t>
+      </w:r>
       <w:r>
         <w:rPr>
           <w:rStyle w:val="markedcontent"/>
         </w:rPr>
         <w:br w:type="page"/>
       </w:r>
-      <w:bookmarkStart w:id="1" w:name="_GoBack"/>
-      <w:bookmarkEnd w:id="1"/>
     </w:p>
     <w:p>
       <w:pPr>
@@ -4758,7 +4707,7 @@
           <w:rStyle w:val="markedcontent"/>
         </w:rPr>
       </w:pPr>
-      <w:bookmarkStart w:id="2" w:name="_Toc103781242"/>
+      <w:bookmarkStart w:id="1" w:name="_Toc103876642"/>
       <w:r>
         <w:rPr>
           <w:rStyle w:val="markedcontent"/>
@@ -4766,7 +4715,35 @@
         <w:lastRenderedPageBreak/>
         <w:t>Вступ</w:t>
       </w:r>
-      <w:bookmarkEnd w:id="2"/>
+      <w:bookmarkEnd w:id="1"/>
+    </w:p>
+    <w:p>
+      <w:pPr>
+        <w:pStyle w:val="ab"/>
+        <w:rPr>
+          <w:rStyle w:val="markedcontent"/>
+        </w:rPr>
+      </w:pPr>
+      <w:r>
+        <w:rPr>
+          <w:rStyle w:val="markedcontent"/>
+        </w:rPr>
+        <w:t xml:space="preserve">Мені з дитинства дуже подобалося грати в настільні ігри, яких в мене вдома накопичилося вже доволі багато. Достатньо для того, щоб забувати деякі, коли приходить час вибору гри для проведення часу в компанії. Також я люблю упорядковувати різні однорідні речі та пункти інформації. Виявивши у себе ці дві риси, я вирішила об’єднати їх в ідею для моєї курсової роботи і написати </w:t>
+      </w:r>
+      <w:proofErr w:type="spellStart"/>
+      <w:r>
+        <w:rPr>
+          <w:rStyle w:val="markedcontent"/>
+        </w:rPr>
+        <w:t>Android</w:t>
+      </w:r>
+      <w:proofErr w:type="spellEnd"/>
+      <w:r>
+        <w:rPr>
+          <w:rStyle w:val="markedcontent"/>
+        </w:rPr>
+        <w:t xml:space="preserve"> додаток для упорядкування та рекомендацій моїх настільних ігор. Над такою темою мені захочеться працювати і потім я з радістю буду користуватися своїм додатком.</w:t>
+      </w:r>
     </w:p>
     <w:p>
       <w:pPr>
@@ -4792,7 +4769,7 @@
           <w:rStyle w:val="markedcontent"/>
         </w:rPr>
       </w:pPr>
-      <w:bookmarkStart w:id="3" w:name="_Toc103781243"/>
+      <w:bookmarkStart w:id="2" w:name="_Toc103876643"/>
       <w:r>
         <w:rPr>
           <w:rStyle w:val="markedcontent"/>
@@ -4800,13 +4777,123 @@
         <w:lastRenderedPageBreak/>
         <w:t>Розділ 1.</w:t>
       </w:r>
+      <w:bookmarkEnd w:id="2"/>
+      <w:r>
+        <w:rPr>
+          <w:rStyle w:val="markedcontent"/>
+        </w:rPr>
+        <w:t xml:space="preserve"> </w:t>
+      </w:r>
+    </w:p>
+    <w:p>
+      <w:pPr>
+        <w:pStyle w:val="2"/>
+        <w:rPr>
+          <w:rStyle w:val="markedcontent"/>
+        </w:rPr>
+      </w:pPr>
+      <w:bookmarkStart w:id="3" w:name="_Toc103876644"/>
+      <w:r>
+        <w:rPr>
+          <w:rStyle w:val="markedcontent"/>
+        </w:rPr>
+        <w:t>Аналіз існуючих рішень</w:t>
+      </w:r>
       <w:bookmarkEnd w:id="3"/>
-      <w:r>
-        <w:rPr>
-          <w:rStyle w:val="markedcontent"/>
-        </w:rPr>
-        <w:t xml:space="preserve"> </w:t>
-      </w:r>
+    </w:p>
+    <w:p>
+      <w:pPr>
+        <w:pStyle w:val="ab"/>
+      </w:pPr>
+      <w:r>
+        <w:t xml:space="preserve">Повноцінних аналогів створюваного додатку знайдено не було. Можна стверджувати, що це рішення є унікальним. Однак, звичайно, існують аналоги окремих частин функціоналу додатку, які послугували натхненням при роботі. По-перше, ідеї для зовнішнього вигляду списку пунктів, що прокручується, </w:t>
+      </w:r>
+      <w:proofErr w:type="spellStart"/>
+      <w:r>
+        <w:t>актівіті</w:t>
+      </w:r>
+      <w:proofErr w:type="spellEnd"/>
+      <w:r>
+        <w:t xml:space="preserve"> перегляду гри, способу переходу до списку категорій та їх редагування було взято з додатку для планування «Список завдань», де схожим чином організована робота з планами та категоріями планів. По-друге, фільтри та сортування якихось </w:t>
+      </w:r>
+      <w:proofErr w:type="spellStart"/>
+      <w:r>
+        <w:t>айтемів</w:t>
+      </w:r>
+      <w:proofErr w:type="spellEnd"/>
+      <w:r>
+        <w:t xml:space="preserve"> у вигляді, як у створюваному додатку, наявні в багатьох додатках та веб-сайтах, хоча б в тому ж інтернет-магазині </w:t>
+      </w:r>
+      <w:proofErr w:type="spellStart"/>
+      <w:r>
+        <w:rPr>
+          <w:lang w:val="en-US"/>
+        </w:rPr>
+        <w:t>Rozetka</w:t>
+      </w:r>
+      <w:proofErr w:type="spellEnd"/>
+      <w:r>
+        <w:rPr>
+          <w:lang w:val="en-US"/>
+        </w:rPr>
+        <w:t xml:space="preserve">. </w:t>
+      </w:r>
+      <w:r>
+        <w:t xml:space="preserve">По-третє, існують інтернет-магазини настільних ігор, з яких в тому числі було взято назви категорій ігор за замовчуванням. Також розташування картинки та тексту на </w:t>
+      </w:r>
+      <w:proofErr w:type="spellStart"/>
+      <w:r>
+        <w:t>айтемі</w:t>
+      </w:r>
+      <w:proofErr w:type="spellEnd"/>
+      <w:r>
+        <w:t xml:space="preserve"> гри було скомбіновано з </w:t>
+      </w:r>
+      <w:proofErr w:type="spellStart"/>
+      <w:r>
+        <w:t>айтему</w:t>
+      </w:r>
+      <w:proofErr w:type="spellEnd"/>
+      <w:r>
+        <w:t xml:space="preserve"> страви в додатку </w:t>
+      </w:r>
+      <w:r>
+        <w:rPr>
+          <w:lang w:val="en-US"/>
+        </w:rPr>
+        <w:t xml:space="preserve">McDonalds </w:t>
+      </w:r>
+      <w:r>
+        <w:t xml:space="preserve">та </w:t>
+      </w:r>
+      <w:proofErr w:type="spellStart"/>
+      <w:r>
+        <w:t>айтему</w:t>
+      </w:r>
+      <w:proofErr w:type="spellEnd"/>
+      <w:r>
+        <w:t xml:space="preserve"> новини в </w:t>
+      </w:r>
+      <w:proofErr w:type="spellStart"/>
+      <w:r>
+        <w:t>додату</w:t>
+      </w:r>
+      <w:proofErr w:type="spellEnd"/>
+      <w:r>
+        <w:t xml:space="preserve"> «Київ Цифровий».</w:t>
+      </w:r>
+    </w:p>
+    <w:p>
+      <w:pPr>
+        <w:pStyle w:val="HTML"/>
+        <w:shd w:val="clear" w:color="auto" w:fill="FFFFFF"/>
+        <w:rPr>
+          <w:rStyle w:val="markedcontent"/>
+          <w:rFonts w:ascii="Arial" w:hAnsi="Arial" w:cs="Arial"/>
+          <w:sz w:val="24"/>
+          <w:szCs w:val="24"/>
+        </w:rPr>
+      </w:pPr>
     </w:p>
     <w:p>
       <w:pPr>
@@ -4815,63 +4902,14 @@
           <w:rStyle w:val="markedcontent"/>
         </w:rPr>
       </w:pPr>
-      <w:bookmarkStart w:id="4" w:name="_Toc103781244"/>
-      <w:r>
-        <w:rPr>
-          <w:rStyle w:val="markedcontent"/>
-        </w:rPr>
-        <w:t>Щось</w:t>
+      <w:bookmarkStart w:id="4" w:name="_Toc103876645"/>
+      <w:r>
+        <w:rPr>
+          <w:rStyle w:val="markedcontent"/>
+        </w:rPr>
+        <w:t>Щось ще</w:t>
       </w:r>
       <w:bookmarkEnd w:id="4"/>
-    </w:p>
-    <w:p>
-      <w:pPr>
-        <w:pStyle w:val="31"/>
-        <w:rPr>
-          <w:rStyle w:val="markedcontent"/>
-        </w:rPr>
-      </w:pPr>
-      <w:bookmarkStart w:id="5" w:name="_Toc103781245"/>
-      <w:r>
-        <w:rPr>
-          <w:rStyle w:val="markedcontent"/>
-        </w:rPr>
-        <w:t>1.1.1 Підзаголовок</w:t>
-      </w:r>
-      <w:bookmarkEnd w:id="5"/>
-    </w:p>
-    <w:p>
-      <w:pPr>
-        <w:pStyle w:val="ab"/>
-        <w:ind w:firstLine="708"/>
-        <w:rPr>
-          <w:rStyle w:val="markedcontent"/>
-        </w:rPr>
-      </w:pPr>
-      <w:proofErr w:type="spellStart"/>
-      <w:r>
-        <w:rPr>
-          <w:rStyle w:val="markedcontent"/>
-        </w:rPr>
-        <w:t>всівф</w:t>
-      </w:r>
-      <w:proofErr w:type="spellEnd"/>
-    </w:p>
-    <w:p>
-      <w:pPr>
-        <w:pStyle w:val="2"/>
-        <w:rPr>
-          <w:rStyle w:val="markedcontent"/>
-        </w:rPr>
-      </w:pPr>
-      <w:bookmarkStart w:id="6" w:name="_Toc103781246"/>
-      <w:r>
-        <w:rPr>
-          <w:rStyle w:val="markedcontent"/>
-        </w:rPr>
-        <w:t>Щось ще</w:t>
-      </w:r>
-      <w:bookmarkEnd w:id="6"/>
     </w:p>
     <w:p>
       <w:pPr>
@@ -4897,14 +4935,14 @@
           <w:rStyle w:val="markedcontent"/>
         </w:rPr>
       </w:pPr>
-      <w:bookmarkStart w:id="7" w:name="_Toc103781247"/>
+      <w:bookmarkStart w:id="5" w:name="_Toc103876646"/>
       <w:r>
         <w:rPr>
           <w:rStyle w:val="markedcontent"/>
         </w:rPr>
         <w:t>І щось ще</w:t>
       </w:r>
-      <w:bookmarkEnd w:id="7"/>
+      <w:bookmarkEnd w:id="5"/>
     </w:p>
     <w:p>
       <w:pPr>
@@ -4947,7 +4985,7 @@
           <w:rStyle w:val="markedcontent"/>
         </w:rPr>
       </w:pPr>
-      <w:bookmarkStart w:id="8" w:name="_Toc103781248"/>
+      <w:bookmarkStart w:id="6" w:name="_Toc103876647"/>
       <w:r>
         <w:rPr>
           <w:rStyle w:val="markedcontent"/>
@@ -4955,7 +4993,7 @@
         <w:lastRenderedPageBreak/>
         <w:t>Розділ 2.</w:t>
       </w:r>
-      <w:bookmarkEnd w:id="8"/>
+      <w:bookmarkEnd w:id="6"/>
     </w:p>
     <w:p>
       <w:pPr>
@@ -4969,35 +5007,74 @@
           <w:rStyle w:val="markedcontent"/>
         </w:rPr>
       </w:pPr>
-      <w:bookmarkStart w:id="9" w:name="_Toc103781249"/>
-      <w:r>
-        <w:rPr>
-          <w:rStyle w:val="markedcontent"/>
-        </w:rPr>
-        <w:t>2.1 Щось</w:t>
-      </w:r>
-      <w:bookmarkEnd w:id="9"/>
-    </w:p>
-    <w:p>
-      <w:pPr>
-        <w:rPr>
-          <w:rStyle w:val="markedcontent"/>
-          <w:rFonts w:ascii="Times New Roman" w:hAnsi="Times New Roman" w:cs="Times New Roman"/>
-          <w:sz w:val="28"/>
-          <w:szCs w:val="28"/>
-        </w:rPr>
-      </w:pPr>
+      <w:bookmarkStart w:id="7" w:name="_Toc103876648"/>
+      <w:r>
+        <w:rPr>
+          <w:rStyle w:val="markedcontent"/>
+        </w:rPr>
+        <w:t xml:space="preserve">2.1 </w:t>
+      </w:r>
+      <w:r>
+        <w:rPr>
+          <w:rStyle w:val="markedcontent"/>
+        </w:rPr>
+        <w:t>Функціонал додатку</w:t>
+      </w:r>
+      <w:bookmarkEnd w:id="7"/>
+    </w:p>
+    <w:p>
+      <w:pPr>
+        <w:pStyle w:val="ab"/>
+      </w:pPr>
+      <w:r>
+        <w:t xml:space="preserve">В додатку реалізовано такі функції: додавання, редагування, видалення категорій ігор; додавання, редагування (з можливістю додати зображення), видалення, фільтрація, рекомендації, пошук, сортування, обрання для гри ігор, визначення гри улюбленою (натисканням на сердечко). Про ігри зберігається така інформація: назва, опис, фото, правила, місцезнаходження, мінімальний та максимальний вік гравців (максимальний на випадок якщо гра зовсім дитяча), мінімальна та максимальна кількість гравців, приблизний час гри, категорії, кількість балів-зірочок по п’ятибальній шкалі, чи є улюбленою, дата додавання, кількість разів обрання, дата останнього обрання гри. Ігри можна фільтрувати за віком, кількістю гравців, часом гри, категоріями, балами та </w:t>
+      </w:r>
       <w:proofErr w:type="spellStart"/>
       <w:r>
-        <w:rPr>
-          <w:rStyle w:val="markedcontent"/>
-          <w:rFonts w:ascii="Times New Roman" w:hAnsi="Times New Roman" w:cs="Times New Roman"/>
-          <w:sz w:val="28"/>
-          <w:szCs w:val="28"/>
-        </w:rPr>
-        <w:t>всіяіс</w:t>
+        <w:t>улюбленістю</w:t>
       </w:r>
       <w:proofErr w:type="spellEnd"/>
+      <w:r>
+        <w:t xml:space="preserve">. Сортувати можна за назвою, датою останнього обрання та кількістю зірочок – в прямому та </w:t>
+      </w:r>
+      <w:proofErr w:type="spellStart"/>
+      <w:r>
+        <w:t>зворотньому</w:t>
+      </w:r>
+      <w:proofErr w:type="spellEnd"/>
+      <w:r>
+        <w:t xml:space="preserve"> порядку. Додаток </w:t>
+      </w:r>
+      <w:r>
+        <w:t>може працювати як з підключенням до Інтернету, так і без нього. Всі вище зазначені функції доступні без доступу до Інтернету. П</w:t>
+      </w:r>
+      <w:r>
+        <w:t>ри першому після завантаження вході в додаток</w:t>
+      </w:r>
+      <w:r>
+        <w:t xml:space="preserve"> </w:t>
+      </w:r>
+      <w:r>
+        <w:t xml:space="preserve">користувачу автоматично генерується його унікальний </w:t>
+      </w:r>
+      <w:r>
+        <w:rPr>
+          <w:lang w:val="en-US"/>
+        </w:rPr>
+        <w:t>id</w:t>
+      </w:r>
+      <w:r>
+        <w:t xml:space="preserve">. Доступ до Інтернету потрібен для створення/зміни псевдоніму користувача; для того, щоб хвалитися перед друзями своїми іграми (надсилати їм рекомендації про свої ігри) та для того, щоб переглядати рекомендації ігор від друзів. Рекомендувати другу гру можна ввівши в спеціальне поле його </w:t>
+      </w:r>
+      <w:r>
+        <w:rPr>
+          <w:lang w:val="en-US"/>
+        </w:rPr>
+        <w:t xml:space="preserve">id </w:t>
+      </w:r>
+      <w:r>
+        <w:t>або унікальний псевдонім.</w:t>
+      </w:r>
     </w:p>
     <w:p>
       <w:pPr>
@@ -5011,35 +5088,130 @@
           <w:rStyle w:val="markedcontent"/>
         </w:rPr>
       </w:pPr>
-      <w:bookmarkStart w:id="10" w:name="_Toc103781250"/>
-      <w:r>
-        <w:rPr>
-          <w:rStyle w:val="markedcontent"/>
-        </w:rPr>
-        <w:t>2.2 Ще щось</w:t>
-      </w:r>
-      <w:bookmarkEnd w:id="10"/>
-    </w:p>
-    <w:p>
-      <w:pPr>
-        <w:rPr>
-          <w:rStyle w:val="markedcontent"/>
-          <w:rFonts w:ascii="Times New Roman" w:hAnsi="Times New Roman" w:cs="Times New Roman"/>
-          <w:sz w:val="28"/>
-          <w:szCs w:val="28"/>
-        </w:rPr>
-      </w:pPr>
+      <w:bookmarkStart w:id="8" w:name="_Toc103876649"/>
+      <w:r>
+        <w:rPr>
+          <w:rStyle w:val="markedcontent"/>
+        </w:rPr>
+        <w:t xml:space="preserve">2.2 </w:t>
+      </w:r>
+      <w:r>
+        <w:rPr>
+          <w:rStyle w:val="markedcontent"/>
+        </w:rPr>
+        <w:t>Цільова аудиторія</w:t>
+      </w:r>
+      <w:bookmarkEnd w:id="8"/>
+    </w:p>
+    <w:p>
+      <w:pPr>
+        <w:pStyle w:val="ab"/>
+      </w:pPr>
+      <w:r>
+        <w:t>Додаток розраховується на два типи користувачів:</w:t>
+      </w:r>
+    </w:p>
+    <w:p>
+      <w:pPr>
+        <w:pStyle w:val="ab"/>
+        <w:numPr>
+          <w:ilvl w:val="0"/>
+          <w:numId w:val="5"/>
+        </w:numPr>
+      </w:pPr>
+      <w:r>
+        <w:t xml:space="preserve"> Люди будь-якого віку старше 5 років з будь-якого населеного пункту України та будь-яким рівнем забезпеченості. У них є пристрій з операційною системою </w:t>
+      </w:r>
+      <w:r>
+        <w:rPr>
+          <w:lang w:val="en-US"/>
+        </w:rPr>
+        <w:t xml:space="preserve">Android </w:t>
+      </w:r>
+      <w:r>
+        <w:t xml:space="preserve">та можливість встановити додаток з </w:t>
+      </w:r>
+      <w:r>
+        <w:rPr>
+          <w:lang w:val="en-US"/>
+        </w:rPr>
+        <w:t>Play Market.</w:t>
+      </w:r>
+      <w:r>
+        <w:t xml:space="preserve"> Найголовніше, це мають бути</w:t>
+      </w:r>
+      <w:r>
+        <w:t xml:space="preserve"> л</w:t>
+      </w:r>
+      <w:r>
+        <w:t>юбителі, в яких вдома багато настільних ігор</w:t>
+      </w:r>
+      <w:r>
+        <w:t xml:space="preserve"> та є велика різноманітна компанія для гри.</w:t>
+      </w:r>
+      <w:r>
+        <w:t xml:space="preserve"> </w:t>
+      </w:r>
+      <w:r>
+        <w:t xml:space="preserve">Ці користувачі </w:t>
+      </w:r>
+      <w:r>
+        <w:lastRenderedPageBreak/>
+        <w:t>можуть систематизувати свої настільні ігри та користуватися додатком для вибору у що б пограти з друзями та родичами</w:t>
+      </w:r>
+      <w:r>
+        <w:t>.</w:t>
+      </w:r>
+    </w:p>
+    <w:p>
+      <w:pPr>
+        <w:pStyle w:val="ab"/>
+        <w:numPr>
+          <w:ilvl w:val="0"/>
+          <w:numId w:val="5"/>
+        </w:numPr>
+        <w:rPr>
+          <w:rStyle w:val="markedcontent"/>
+        </w:rPr>
+      </w:pPr>
+      <w:r>
+        <w:t>Працівники та відвідувачі</w:t>
+      </w:r>
+      <w:r>
+        <w:t xml:space="preserve"> </w:t>
+      </w:r>
       <w:proofErr w:type="spellStart"/>
       <w:r>
-        <w:rPr>
-          <w:rStyle w:val="markedcontent"/>
-          <w:rFonts w:ascii="Times New Roman" w:hAnsi="Times New Roman" w:cs="Times New Roman"/>
-          <w:sz w:val="28"/>
-          <w:szCs w:val="28"/>
-        </w:rPr>
-        <w:t>фісама</w:t>
+        <w:t>антикафе</w:t>
       </w:r>
       <w:proofErr w:type="spellEnd"/>
+      <w:r>
+        <w:t xml:space="preserve">/клубів </w:t>
+      </w:r>
+      <w:r>
+        <w:t xml:space="preserve">настільних </w:t>
+      </w:r>
+      <w:r>
+        <w:t>ігор</w:t>
+      </w:r>
+      <w:r>
+        <w:t xml:space="preserve">. Працівники </w:t>
+      </w:r>
+      <w:r>
+        <w:t>можуть пропонувати планшет з встановленим додатком відвідувачам для вибору у що б пограти. Там відвідувачі зможуть побачити, як оцінили гру попередні відвідувачі та оцінити її для наступників, виставивши грі бали</w:t>
+      </w:r>
+      <w:r>
+        <w:t>. Також, погравши в якусь гру і уподобавши її, відвідувач зможе</w:t>
+      </w:r>
+      <w:r>
+        <w:t xml:space="preserve"> за допомогою додатку</w:t>
+      </w:r>
+      <w:r>
+        <w:t xml:space="preserve"> порекомендува</w:t>
+      </w:r>
+      <w:r>
+        <w:t>ти гру другу або собі (якщо в нього також є встановлений додаток), щоб не забути її назву та згодом купити. Окрім цього, кількість обирань та оцінка ігор відвідувачами допоможуть працівникам цих закладів отримувати статистику, які ігри подобаються відвідувачам. На основі цих даних, вони зможуть робити висновки, які ігри, або доповнення до них, варто докупити.</w:t>
+      </w:r>
     </w:p>
     <w:p>
       <w:pPr>
@@ -5053,14 +5225,14 @@
           <w:rStyle w:val="markedcontent"/>
         </w:rPr>
       </w:pPr>
-      <w:bookmarkStart w:id="11" w:name="_Toc103781251"/>
+      <w:bookmarkStart w:id="9" w:name="_Toc103876650"/>
       <w:r>
         <w:rPr>
           <w:rStyle w:val="markedcontent"/>
         </w:rPr>
         <w:t>2.3 І ще щось</w:t>
       </w:r>
-      <w:bookmarkEnd w:id="11"/>
+      <w:bookmarkEnd w:id="9"/>
     </w:p>
     <w:p>
       <w:pPr>
@@ -5118,7 +5290,7 @@
           <w:rStyle w:val="markedcontent"/>
         </w:rPr>
       </w:pPr>
-      <w:bookmarkStart w:id="12" w:name="_Toc103781252"/>
+      <w:bookmarkStart w:id="10" w:name="_Toc103876651"/>
       <w:r>
         <w:rPr>
           <w:rStyle w:val="markedcontent"/>
@@ -5132,7 +5304,13 @@
         </w:rPr>
         <w:t>.</w:t>
       </w:r>
-      <w:bookmarkEnd w:id="12"/>
+      <w:r>
+        <w:rPr>
+          <w:rStyle w:val="markedcontent"/>
+        </w:rPr>
+        <w:t xml:space="preserve"> Аналіз створеного додатку</w:t>
+      </w:r>
+      <w:bookmarkEnd w:id="10"/>
     </w:p>
     <w:p>
       <w:pPr>
@@ -5146,41 +5324,20 @@
           <w:rStyle w:val="markedcontent"/>
         </w:rPr>
       </w:pPr>
-      <w:bookmarkStart w:id="13" w:name="_Toc103781253"/>
-      <w:r>
-        <w:rPr>
-          <w:rStyle w:val="markedcontent"/>
-        </w:rPr>
-        <w:t>3</w:t>
-      </w:r>
-      <w:r>
-        <w:rPr>
-          <w:rStyle w:val="markedcontent"/>
-        </w:rPr>
-        <w:t>.1 Щось</w:t>
-      </w:r>
-      <w:bookmarkEnd w:id="13"/>
-    </w:p>
-    <w:p>
-      <w:pPr>
-        <w:rPr>
-          <w:rStyle w:val="markedcontent"/>
-          <w:rFonts w:ascii="Times New Roman" w:hAnsi="Times New Roman" w:cs="Times New Roman"/>
-          <w:sz w:val="28"/>
-          <w:szCs w:val="28"/>
-        </w:rPr>
-      </w:pPr>
-      <w:proofErr w:type="spellStart"/>
-      <w:r>
-        <w:rPr>
-          <w:rStyle w:val="markedcontent"/>
-          <w:rFonts w:ascii="Times New Roman" w:hAnsi="Times New Roman" w:cs="Times New Roman"/>
-          <w:sz w:val="28"/>
-          <w:szCs w:val="28"/>
-        </w:rPr>
-        <w:t>всіяіс</w:t>
-      </w:r>
-      <w:proofErr w:type="spellEnd"/>
+      <w:bookmarkStart w:id="11" w:name="_Toc103876652"/>
+      <w:r>
+        <w:rPr>
+          <w:rStyle w:val="markedcontent"/>
+        </w:rPr>
+        <w:t xml:space="preserve">3.1 </w:t>
+      </w:r>
+      <w:r>
+        <w:rPr>
+          <w:rStyle w:val="markedcontent"/>
+        </w:rPr>
+        <w:t>Опис БД</w:t>
+      </w:r>
+      <w:bookmarkEnd w:id="11"/>
     </w:p>
     <w:p>
       <w:pPr>
@@ -5194,20 +5351,22 @@
           <w:rStyle w:val="markedcontent"/>
         </w:rPr>
       </w:pPr>
-      <w:bookmarkStart w:id="14" w:name="_Toc103781254"/>
-      <w:r>
-        <w:rPr>
-          <w:rStyle w:val="markedcontent"/>
-        </w:rPr>
-        <w:t>3</w:t>
-      </w:r>
-      <w:r>
-        <w:rPr>
-          <w:rStyle w:val="markedcontent"/>
-        </w:rPr>
-        <w:t>.2 Ще щось</w:t>
-      </w:r>
-      <w:bookmarkEnd w:id="14"/>
+      <w:bookmarkStart w:id="12" w:name="_Toc103876653"/>
+      <w:bookmarkStart w:id="13" w:name="_GoBack"/>
+      <w:bookmarkEnd w:id="13"/>
+      <w:r>
+        <w:rPr>
+          <w:rStyle w:val="markedcontent"/>
+        </w:rPr>
+        <w:t xml:space="preserve">3.2 </w:t>
+      </w:r>
+      <w:r>
+        <w:rPr>
+          <w:rStyle w:val="markedcontent"/>
+        </w:rPr>
+        <w:t>Опис класів</w:t>
+      </w:r>
+      <w:bookmarkEnd w:id="12"/>
     </w:p>
     <w:p>
       <w:pPr>
@@ -5242,20 +5401,14 @@
           <w:rStyle w:val="markedcontent"/>
         </w:rPr>
       </w:pPr>
-      <w:bookmarkStart w:id="15" w:name="_Toc103781255"/>
-      <w:r>
-        <w:rPr>
-          <w:rStyle w:val="markedcontent"/>
-        </w:rPr>
-        <w:t>3</w:t>
-      </w:r>
-      <w:r>
-        <w:rPr>
-          <w:rStyle w:val="markedcontent"/>
-        </w:rPr>
-        <w:t>.3 І ще щось</w:t>
-      </w:r>
-      <w:bookmarkEnd w:id="15"/>
+      <w:bookmarkStart w:id="14" w:name="_Toc103876654"/>
+      <w:r>
+        <w:rPr>
+          <w:rStyle w:val="markedcontent"/>
+        </w:rPr>
+        <w:t>3.3 І ще щось</w:t>
+      </w:r>
+      <w:bookmarkEnd w:id="14"/>
     </w:p>
     <w:p>
       <w:pPr>
@@ -5304,7 +5457,7 @@
           <w:rStyle w:val="markedcontent"/>
         </w:rPr>
       </w:pPr>
-      <w:bookmarkStart w:id="16" w:name="_Toc103781256"/>
+      <w:bookmarkStart w:id="15" w:name="_Toc103876655"/>
       <w:r>
         <w:rPr>
           <w:rStyle w:val="markedcontent"/>
@@ -5312,7 +5465,7 @@
         <w:lastRenderedPageBreak/>
         <w:t>Висновки</w:t>
       </w:r>
-      <w:bookmarkEnd w:id="16"/>
+      <w:bookmarkEnd w:id="15"/>
     </w:p>
     <w:p>
       <w:pPr>
@@ -5359,7 +5512,7 @@
           <w:rStyle w:val="markedcontent"/>
         </w:rPr>
       </w:pPr>
-      <w:bookmarkStart w:id="17" w:name="_Toc103781257"/>
+      <w:bookmarkStart w:id="16" w:name="_Toc103876656"/>
       <w:r>
         <w:rPr>
           <w:rStyle w:val="markedcontent"/>
@@ -5367,7 +5520,7 @@
         <w:lastRenderedPageBreak/>
         <w:t>Список використаних джерел</w:t>
       </w:r>
-      <w:bookmarkEnd w:id="17"/>
+      <w:bookmarkEnd w:id="16"/>
     </w:p>
     <w:p>
       <w:pPr>
@@ -5483,6 +5636,54 @@
 
 <file path=word/header1.xml><?xml version="1.0" encoding="utf-8"?>
 <w:hdr xmlns:wpc="http://schemas.microsoft.com/office/word/2010/wordprocessingCanvas" xmlns:cx="http://schemas.microsoft.com/office/drawing/2014/chartex" xmlns:cx1="http://schemas.microsoft.com/office/drawing/2015/9/8/chartex" xmlns:cx2="http://schemas.microsoft.com/office/drawing/2015/10/21/chartex" xmlns:cx3="http://schemas.microsoft.com/office/drawing/2016/5/9/chartex" xmlns:cx4="http://schemas.microsoft.com/office/drawing/2016/5/10/chartex" xmlns:cx5="http://schemas.microsoft.com/office/drawing/2016/5/11/chartex" xmlns:cx6="http://schemas.microsoft.com/office/drawing/2016/5/12/chartex" xmlns:cx7="http://schemas.microsoft.com/office/drawing/2016/5/13/chartex" xmlns:cx8="http://schemas.microsoft.com/office/drawing/2016/5/14/chartex" xmlns:mc="http://schemas.openxmlformats.org/markup-compatibility/2006" xmlns:aink="http://schemas.microsoft.com/office/drawing/2016/ink" xmlns:am3d="http://schemas.microsoft.com/office/drawing/2017/model3d" xmlns:o="urn:schemas-microsoft-com:office:office" xmlns:r="http://schemas.openxmlformats.org/officeDocument/2006/relationships" xmlns:m="http://schemas.openxmlformats.org/officeDocument/2006/math" xmlns:v="urn:schemas-microsoft-com:vml" xmlns:wp14="http://schemas.microsoft.com/office/word/2010/wordprocessingDrawing" xmlns:wp="http://schemas.openxmlformats.org/drawingml/2006/wordprocessingDrawing" xmlns:w10="urn:schemas-microsoft-com:office:word" xmlns:w="http://schemas.openxmlformats.org/wordprocessingml/2006/main" xmlns:w14="http://schemas.microsoft.com/office/word/2010/wordml" xmlns:w15="http://schemas.microsoft.com/office/word/2012/wordml" xmlns:w16cid="http://schemas.microsoft.com/office/word/2016/wordml/cid" xmlns:w16se="http://schemas.microsoft.com/office/word/2015/wordml/symex" xmlns:wpg="http://schemas.microsoft.com/office/word/2010/wordprocessingGroup" xmlns:wpi="http://schemas.microsoft.com/office/word/2010/wordprocessingInk" xmlns:wne="http://schemas.microsoft.com/office/word/2006/wordml" xmlns:wps="http://schemas.microsoft.com/office/word/2010/wordprocessingShape" mc:Ignorable="w14 w15 w16se w16cid wp14">
+  <w:sdt>
+    <w:sdtPr>
+      <w:id w:val="310921431"/>
+      <w:docPartObj>
+        <w:docPartGallery w:val="Page Numbers (Top of Page)"/>
+        <w:docPartUnique/>
+      </w:docPartObj>
+    </w:sdtPr>
+    <w:sdtContent>
+      <w:p>
+        <w:pPr>
+          <w:pStyle w:val="a5"/>
+          <w:jc w:val="right"/>
+        </w:pPr>
+        <w:r>
+          <w:fldChar w:fldCharType="begin"/>
+        </w:r>
+        <w:r>
+          <w:instrText>PAGE   \* MERGEFORMAT</w:instrText>
+        </w:r>
+        <w:r>
+          <w:fldChar w:fldCharType="separate"/>
+        </w:r>
+        <w:r>
+          <w:t>2</w:t>
+        </w:r>
+        <w:r>
+          <w:fldChar w:fldCharType="end"/>
+        </w:r>
+      </w:p>
+    </w:sdtContent>
+  </w:sdt>
+  <w:p>
+    <w:pPr>
+      <w:pStyle w:val="a5"/>
+    </w:pPr>
+  </w:p>
+</w:hdr>
+</file>
+
+<file path=word/header2.xml><?xml version="1.0" encoding="utf-8"?>
+<w:hdr xmlns:wpc="http://schemas.microsoft.com/office/word/2010/wordprocessingCanvas" xmlns:cx="http://schemas.microsoft.com/office/drawing/2014/chartex" xmlns:cx1="http://schemas.microsoft.com/office/drawing/2015/9/8/chartex" xmlns:cx2="http://schemas.microsoft.com/office/drawing/2015/10/21/chartex" xmlns:cx3="http://schemas.microsoft.com/office/drawing/2016/5/9/chartex" xmlns:cx4="http://schemas.microsoft.com/office/drawing/2016/5/10/chartex" xmlns:cx5="http://schemas.microsoft.com/office/drawing/2016/5/11/chartex" xmlns:cx6="http://schemas.microsoft.com/office/drawing/2016/5/12/chartex" xmlns:cx7="http://schemas.microsoft.com/office/drawing/2016/5/13/chartex" xmlns:cx8="http://schemas.microsoft.com/office/drawing/2016/5/14/chartex" xmlns:mc="http://schemas.openxmlformats.org/markup-compatibility/2006" xmlns:aink="http://schemas.microsoft.com/office/drawing/2016/ink" xmlns:am3d="http://schemas.microsoft.com/office/drawing/2017/model3d" xmlns:o="urn:schemas-microsoft-com:office:office" xmlns:r="http://schemas.openxmlformats.org/officeDocument/2006/relationships" xmlns:m="http://schemas.openxmlformats.org/officeDocument/2006/math" xmlns:v="urn:schemas-microsoft-com:vml" xmlns:wp14="http://schemas.microsoft.com/office/word/2010/wordprocessingDrawing" xmlns:wp="http://schemas.openxmlformats.org/drawingml/2006/wordprocessingDrawing" xmlns:w10="urn:schemas-microsoft-com:office:word" xmlns:w="http://schemas.openxmlformats.org/wordprocessingml/2006/main" xmlns:w14="http://schemas.microsoft.com/office/word/2010/wordml" xmlns:w15="http://schemas.microsoft.com/office/word/2012/wordml" xmlns:w16cid="http://schemas.microsoft.com/office/word/2016/wordml/cid" xmlns:w16se="http://schemas.microsoft.com/office/word/2015/wordml/symex" xmlns:wpg="http://schemas.microsoft.com/office/word/2010/wordprocessingGroup" xmlns:wpi="http://schemas.microsoft.com/office/word/2010/wordprocessingInk" xmlns:wne="http://schemas.microsoft.com/office/word/2006/wordml" xmlns:wps="http://schemas.microsoft.com/office/word/2010/wordprocessingShape" mc:Ignorable="w14 w15 w16se w16cid wp14">
+  <w:p>
+    <w:pPr>
+      <w:pStyle w:val="a5"/>
+      <w:jc w:val="right"/>
+    </w:pPr>
+  </w:p>
   <w:p>
     <w:pPr>
       <w:pStyle w:val="a5"/>
@@ -5494,6 +5695,95 @@
 <file path=word/numbering.xml><?xml version="1.0" encoding="utf-8"?>
 <w:numbering xmlns:wpc="http://schemas.microsoft.com/office/word/2010/wordprocessingCanvas" xmlns:cx="http://schemas.microsoft.com/office/drawing/2014/chartex" xmlns:cx1="http://schemas.microsoft.com/office/drawing/2015/9/8/chartex" xmlns:cx2="http://schemas.microsoft.com/office/drawing/2015/10/21/chartex" xmlns:cx3="http://schemas.microsoft.com/office/drawing/2016/5/9/chartex" xmlns:cx4="http://schemas.microsoft.com/office/drawing/2016/5/10/chartex" xmlns:cx5="http://schemas.microsoft.com/office/drawing/2016/5/11/chartex" xmlns:cx6="http://schemas.microsoft.com/office/drawing/2016/5/12/chartex" xmlns:cx7="http://schemas.microsoft.com/office/drawing/2016/5/13/chartex" xmlns:cx8="http://schemas.microsoft.com/office/drawing/2016/5/14/chartex" xmlns:mc="http://schemas.openxmlformats.org/markup-compatibility/2006" xmlns:aink="http://schemas.microsoft.com/office/drawing/2016/ink" xmlns:am3d="http://schemas.microsoft.com/office/drawing/2017/model3d" xmlns:o="urn:schemas-microsoft-com:office:office" xmlns:r="http://schemas.openxmlformats.org/officeDocument/2006/relationships" xmlns:m="http://schemas.openxmlformats.org/officeDocument/2006/math" xmlns:v="urn:schemas-microsoft-com:vml" xmlns:wp14="http://schemas.microsoft.com/office/word/2010/wordprocessingDrawing" xmlns:wp="http://schemas.openxmlformats.org/drawingml/2006/wordprocessingDrawing" xmlns:w10="urn:schemas-microsoft-com:office:word" xmlns:w="http://schemas.openxmlformats.org/wordprocessingml/2006/main" xmlns:w14="http://schemas.microsoft.com/office/word/2010/wordml" xmlns:w15="http://schemas.microsoft.com/office/word/2012/wordml" xmlns:w16cid="http://schemas.microsoft.com/office/word/2016/wordml/cid" xmlns:w16se="http://schemas.microsoft.com/office/word/2015/wordml/symex" xmlns:wpg="http://schemas.microsoft.com/office/word/2010/wordprocessingGroup" xmlns:wpi="http://schemas.microsoft.com/office/word/2010/wordprocessingInk" xmlns:wne="http://schemas.microsoft.com/office/word/2006/wordml" xmlns:wps="http://schemas.microsoft.com/office/word/2010/wordprocessingShape" mc:Ignorable="w14 w15 w16se w16cid wp14">
   <w:abstractNum w:abstractNumId="0" w15:restartNumberingAfterBreak="0">
+    <w:nsid w:val="0A93618E"/>
+    <w:multiLevelType w:val="hybridMultilevel"/>
+    <w:tmpl w:val="D212A08C"/>
+    <w:lvl w:ilvl="0" w:tplc="F138841E">
+      <w:start w:val="1"/>
+      <w:numFmt w:val="decimal"/>
+      <w:lvlText w:val="%1)"/>
+      <w:lvlJc w:val="left"/>
+      <w:pPr>
+        <w:ind w:left="720" w:hanging="360"/>
+      </w:pPr>
+      <w:rPr>
+        <w:rFonts w:hint="default"/>
+      </w:rPr>
+    </w:lvl>
+    <w:lvl w:ilvl="1" w:tplc="04220019" w:tentative="1">
+      <w:start w:val="1"/>
+      <w:numFmt w:val="lowerLetter"/>
+      <w:lvlText w:val="%2."/>
+      <w:lvlJc w:val="left"/>
+      <w:pPr>
+        <w:ind w:left="1440" w:hanging="360"/>
+      </w:pPr>
+    </w:lvl>
+    <w:lvl w:ilvl="2" w:tplc="0422001B" w:tentative="1">
+      <w:start w:val="1"/>
+      <w:numFmt w:val="lowerRoman"/>
+      <w:lvlText w:val="%3."/>
+      <w:lvlJc w:val="right"/>
+      <w:pPr>
+        <w:ind w:left="2160" w:hanging="180"/>
+      </w:pPr>
+    </w:lvl>
+    <w:lvl w:ilvl="3" w:tplc="0422000F" w:tentative="1">
+      <w:start w:val="1"/>
+      <w:numFmt w:val="decimal"/>
+      <w:lvlText w:val="%4."/>
+      <w:lvlJc w:val="left"/>
+      <w:pPr>
+        <w:ind w:left="2880" w:hanging="360"/>
+      </w:pPr>
+    </w:lvl>
+    <w:lvl w:ilvl="4" w:tplc="04220019" w:tentative="1">
+      <w:start w:val="1"/>
+      <w:numFmt w:val="lowerLetter"/>
+      <w:lvlText w:val="%5."/>
+      <w:lvlJc w:val="left"/>
+      <w:pPr>
+        <w:ind w:left="3600" w:hanging="360"/>
+      </w:pPr>
+    </w:lvl>
+    <w:lvl w:ilvl="5" w:tplc="0422001B" w:tentative="1">
+      <w:start w:val="1"/>
+      <w:numFmt w:val="lowerRoman"/>
+      <w:lvlText w:val="%6."/>
+      <w:lvlJc w:val="right"/>
+      <w:pPr>
+        <w:ind w:left="4320" w:hanging="180"/>
+      </w:pPr>
+    </w:lvl>
+    <w:lvl w:ilvl="6" w:tplc="0422000F" w:tentative="1">
+      <w:start w:val="1"/>
+      <w:numFmt w:val="decimal"/>
+      <w:lvlText w:val="%7."/>
+      <w:lvlJc w:val="left"/>
+      <w:pPr>
+        <w:ind w:left="5040" w:hanging="360"/>
+      </w:pPr>
+    </w:lvl>
+    <w:lvl w:ilvl="7" w:tplc="04220019" w:tentative="1">
+      <w:start w:val="1"/>
+      <w:numFmt w:val="lowerLetter"/>
+      <w:lvlText w:val="%8."/>
+      <w:lvlJc w:val="left"/>
+      <w:pPr>
+        <w:ind w:left="5760" w:hanging="360"/>
+      </w:pPr>
+    </w:lvl>
+    <w:lvl w:ilvl="8" w:tplc="0422001B" w:tentative="1">
+      <w:start w:val="1"/>
+      <w:numFmt w:val="lowerRoman"/>
+      <w:lvlText w:val="%9."/>
+      <w:lvlJc w:val="right"/>
+      <w:pPr>
+        <w:ind w:left="6480" w:hanging="180"/>
+      </w:pPr>
+    </w:lvl>
+  </w:abstractNum>
+  <w:abstractNum w:abstractNumId="1" w15:restartNumberingAfterBreak="0">
     <w:nsid w:val="0C704DB9"/>
     <w:multiLevelType w:val="multilevel"/>
     <w:tmpl w:val="8F8C7D4E"/>
@@ -5607,7 +5897,96 @@
       </w:rPr>
     </w:lvl>
   </w:abstractNum>
-  <w:abstractNum w:abstractNumId="1" w15:restartNumberingAfterBreak="0">
+  <w:abstractNum w:abstractNumId="2" w15:restartNumberingAfterBreak="0">
+    <w:nsid w:val="548A7C5E"/>
+    <w:multiLevelType w:val="hybridMultilevel"/>
+    <w:tmpl w:val="A0D0F40C"/>
+    <w:lvl w:ilvl="0" w:tplc="04220011">
+      <w:start w:val="1"/>
+      <w:numFmt w:val="decimal"/>
+      <w:lvlText w:val="%1)"/>
+      <w:lvlJc w:val="left"/>
+      <w:pPr>
+        <w:ind w:left="720" w:hanging="360"/>
+      </w:pPr>
+      <w:rPr>
+        <w:rFonts w:hint="default"/>
+      </w:rPr>
+    </w:lvl>
+    <w:lvl w:ilvl="1" w:tplc="04220019" w:tentative="1">
+      <w:start w:val="1"/>
+      <w:numFmt w:val="lowerLetter"/>
+      <w:lvlText w:val="%2."/>
+      <w:lvlJc w:val="left"/>
+      <w:pPr>
+        <w:ind w:left="1440" w:hanging="360"/>
+      </w:pPr>
+    </w:lvl>
+    <w:lvl w:ilvl="2" w:tplc="0422001B" w:tentative="1">
+      <w:start w:val="1"/>
+      <w:numFmt w:val="lowerRoman"/>
+      <w:lvlText w:val="%3."/>
+      <w:lvlJc w:val="right"/>
+      <w:pPr>
+        <w:ind w:left="2160" w:hanging="180"/>
+      </w:pPr>
+    </w:lvl>
+    <w:lvl w:ilvl="3" w:tplc="0422000F" w:tentative="1">
+      <w:start w:val="1"/>
+      <w:numFmt w:val="decimal"/>
+      <w:lvlText w:val="%4."/>
+      <w:lvlJc w:val="left"/>
+      <w:pPr>
+        <w:ind w:left="2880" w:hanging="360"/>
+      </w:pPr>
+    </w:lvl>
+    <w:lvl w:ilvl="4" w:tplc="04220019" w:tentative="1">
+      <w:start w:val="1"/>
+      <w:numFmt w:val="lowerLetter"/>
+      <w:lvlText w:val="%5."/>
+      <w:lvlJc w:val="left"/>
+      <w:pPr>
+        <w:ind w:left="3600" w:hanging="360"/>
+      </w:pPr>
+    </w:lvl>
+    <w:lvl w:ilvl="5" w:tplc="0422001B" w:tentative="1">
+      <w:start w:val="1"/>
+      <w:numFmt w:val="lowerRoman"/>
+      <w:lvlText w:val="%6."/>
+      <w:lvlJc w:val="right"/>
+      <w:pPr>
+        <w:ind w:left="4320" w:hanging="180"/>
+      </w:pPr>
+    </w:lvl>
+    <w:lvl w:ilvl="6" w:tplc="0422000F" w:tentative="1">
+      <w:start w:val="1"/>
+      <w:numFmt w:val="decimal"/>
+      <w:lvlText w:val="%7."/>
+      <w:lvlJc w:val="left"/>
+      <w:pPr>
+        <w:ind w:left="5040" w:hanging="360"/>
+      </w:pPr>
+    </w:lvl>
+    <w:lvl w:ilvl="7" w:tplc="04220019" w:tentative="1">
+      <w:start w:val="1"/>
+      <w:numFmt w:val="lowerLetter"/>
+      <w:lvlText w:val="%8."/>
+      <w:lvlJc w:val="left"/>
+      <w:pPr>
+        <w:ind w:left="5760" w:hanging="360"/>
+      </w:pPr>
+    </w:lvl>
+    <w:lvl w:ilvl="8" w:tplc="0422001B" w:tentative="1">
+      <w:start w:val="1"/>
+      <w:numFmt w:val="lowerRoman"/>
+      <w:lvlText w:val="%9."/>
+      <w:lvlJc w:val="right"/>
+      <w:pPr>
+        <w:ind w:left="6480" w:hanging="180"/>
+      </w:pPr>
+    </w:lvl>
+  </w:abstractNum>
+  <w:abstractNum w:abstractNumId="3" w15:restartNumberingAfterBreak="0">
     <w:nsid w:val="5991463E"/>
     <w:multiLevelType w:val="hybridMultilevel"/>
     <w:tmpl w:val="2B106094"/>
@@ -5696,7 +6075,7 @@
       </w:pPr>
     </w:lvl>
   </w:abstractNum>
-  <w:abstractNum w:abstractNumId="2" w15:restartNumberingAfterBreak="0">
+  <w:abstractNum w:abstractNumId="4" w15:restartNumberingAfterBreak="0">
     <w:nsid w:val="6D7618C7"/>
     <w:multiLevelType w:val="hybridMultilevel"/>
     <w:tmpl w:val="7C844132"/>
@@ -5783,12 +6162,18 @@
     </w:lvl>
   </w:abstractNum>
   <w:num w:numId="1">
+    <w:abstractNumId w:val="4"/>
+  </w:num>
+  <w:num w:numId="2">
+    <w:abstractNumId w:val="3"/>
+  </w:num>
+  <w:num w:numId="3">
+    <w:abstractNumId w:val="1"/>
+  </w:num>
+  <w:num w:numId="4">
     <w:abstractNumId w:val="2"/>
   </w:num>
-  <w:num w:numId="2">
-    <w:abstractNumId w:val="1"/>
-  </w:num>
-  <w:num w:numId="3">
+  <w:num w:numId="5">
     <w:abstractNumId w:val="0"/>
   </w:num>
 </w:numbering>
@@ -5966,7 +6351,7 @@
     <w:lsdException w:name="Table Web 2" w:semiHidden="1" w:unhideWhenUsed="1"/>
     <w:lsdException w:name="Table Web 3" w:semiHidden="1" w:unhideWhenUsed="1"/>
     <w:lsdException w:name="Balloon Text" w:semiHidden="1" w:unhideWhenUsed="1"/>
-    <w:lsdException w:name="Table Grid" w:semiHidden="1" w:uiPriority="59" w:unhideWhenUsed="1"/>
+    <w:lsdException w:name="Table Grid" w:uiPriority="59"/>
     <w:lsdException w:name="Table Theme" w:semiHidden="1" w:unhideWhenUsed="1"/>
     <w:lsdException w:name="Placeholder Text" w:semiHidden="1"/>
     <w:lsdException w:name="No Spacing" w:uiPriority="1" w:qFormat="1"/>
@@ -6292,7 +6677,6 @@
     <w:basedOn w:val="a"/>
     <w:link w:val="HTML0"/>
     <w:uiPriority w:val="99"/>
-    <w:semiHidden/>
     <w:unhideWhenUsed/>
     <w:rsid w:val="004F72B5"/>
     <w:pPr>
@@ -6328,7 +6712,6 @@
     <w:basedOn w:val="a0"/>
     <w:link w:val="HTML"/>
     <w:uiPriority w:val="99"/>
-    <w:semiHidden/>
     <w:rsid w:val="004F72B5"/>
     <w:rPr>
       <w:rFonts w:ascii="Courier New" w:eastAsia="Times New Roman" w:hAnsi="Courier New" w:cs="Courier New"/>
@@ -6932,7 +7315,7 @@
 </file>
 
 <file path=customXml/itemProps1.xml><?xml version="1.0" encoding="utf-8"?>
-<ds:datastoreItem xmlns:ds="http://schemas.openxmlformats.org/officeDocument/2006/customXml" ds:itemID="{7A0C9639-91AE-4DAC-96B0-36A1B773FB33}">
+<ds:datastoreItem xmlns:ds="http://schemas.openxmlformats.org/officeDocument/2006/customXml" ds:itemID="{4DE71406-6733-4EE5-9A0B-F5EA5763C2A8}">
   <ds:schemaRefs>
     <ds:schemaRef ds:uri="http://schemas.openxmlformats.org/officeDocument/2006/bibliography"/>
   </ds:schemaRefs>

</xml_diff>